<commit_message>
Update CCTP FINAL REPORT - SAMUEL CARR - 18022609.docx
</commit_message>
<xml_diff>
--- a/Documents/CCTP FINAL REPORT - SAMUEL CARR - 18022609.docx
+++ b/Documents/CCTP FINAL REPORT - SAMUEL CARR - 18022609.docx
@@ -1141,7 +1141,7 @@
           <w:sz w:val="18"/>
           <w:szCs w:val="18"/>
         </w:rPr>
-        <w:t>6</w:t>
+        <w:t>484/6</w:t>
       </w:r>
       <w:r>
         <w:rPr>
@@ -1607,8 +1607,6 @@
         </w:rPr>
         <w:t>1</w:t>
       </w:r>
-      <w:bookmarkStart w:id="0" w:name="_GoBack"/>
-      <w:bookmarkEnd w:id="0"/>
       <w:r>
         <w:rPr>
           <w:rFonts w:ascii="Verdana" w:hAnsi="Verdana"/>
@@ -1706,7 +1704,7 @@
           <w:sz w:val="18"/>
           <w:szCs w:val="18"/>
         </w:rPr>
-        <w:t xml:space="preserve">questions </w:t>
+        <w:t xml:space="preserve">question </w:t>
       </w:r>
       <w:r>
         <w:rPr>
@@ -1731,6 +1729,133 @@
           <w:szCs w:val="18"/>
         </w:rPr>
         <w:t>w</w:t>
+      </w:r>
+    </w:p>
+    <w:p>
+      <w:pPr>
+        <w:jc w:val="both"/>
+        <w:rPr>
+          <w:rFonts w:ascii="Verdana" w:hAnsi="Verdana"/>
+          <w:sz w:val="18"/>
+          <w:szCs w:val="18"/>
+        </w:rPr>
+      </w:pPr>
+    </w:p>
+    <w:p>
+      <w:pPr>
+        <w:jc w:val="both"/>
+        <w:rPr>
+          <w:rFonts w:ascii="Verdana" w:hAnsi="Verdana"/>
+          <w:sz w:val="18"/>
+          <w:szCs w:val="18"/>
+          <w:u w:val="single"/>
+        </w:rPr>
+      </w:pPr>
+      <w:r>
+        <w:rPr>
+          <w:rFonts w:ascii="Verdana" w:hAnsi="Verdana"/>
+          <w:sz w:val="18"/>
+          <w:szCs w:val="18"/>
+          <w:u w:val="single"/>
+        </w:rPr>
+        <w:t>Research Question - 3.0 – Overall question</w:t>
+      </w:r>
+    </w:p>
+    <w:p>
+      <w:pPr>
+        <w:jc w:val="both"/>
+        <w:rPr>
+          <w:rFonts w:ascii="Verdana" w:hAnsi="Verdana"/>
+          <w:sz w:val="18"/>
+          <w:szCs w:val="18"/>
+          <w:u w:val="single"/>
+        </w:rPr>
+      </w:pPr>
+    </w:p>
+    <w:p>
+      <w:pPr>
+        <w:jc w:val="both"/>
+        <w:rPr>
+          <w:rFonts w:ascii="Verdana" w:hAnsi="Verdana"/>
+          <w:sz w:val="18"/>
+          <w:szCs w:val="18"/>
+        </w:rPr>
+      </w:pPr>
+      <w:r>
+        <w:rPr>
+          <w:rFonts w:ascii="Verdana" w:hAnsi="Verdana"/>
+          <w:sz w:val="18"/>
+          <w:szCs w:val="18"/>
+        </w:rPr>
+        <w:t>How can simulating Climate Change affect a game Environment?</w:t>
+      </w:r>
+    </w:p>
+    <w:p>
+      <w:pPr>
+        <w:jc w:val="both"/>
+        <w:rPr>
+          <w:rFonts w:ascii="Verdana" w:hAnsi="Verdana"/>
+          <w:sz w:val="18"/>
+          <w:szCs w:val="18"/>
+        </w:rPr>
+      </w:pPr>
+    </w:p>
+    <w:p>
+      <w:pPr>
+        <w:jc w:val="both"/>
+        <w:rPr>
+          <w:rFonts w:ascii="Verdana" w:hAnsi="Verdana"/>
+          <w:sz w:val="18"/>
+          <w:szCs w:val="18"/>
+          <w:u w:val="single"/>
+        </w:rPr>
+      </w:pPr>
+      <w:r>
+        <w:rPr>
+          <w:rFonts w:ascii="Verdana" w:hAnsi="Verdana"/>
+          <w:sz w:val="18"/>
+          <w:szCs w:val="18"/>
+          <w:u w:val="single"/>
+        </w:rPr>
+        <w:t>Research Question – 3.1</w:t>
+      </w:r>
+      <w:r>
+        <w:rPr>
+          <w:rFonts w:ascii="Verdana" w:hAnsi="Verdana"/>
+          <w:sz w:val="18"/>
+          <w:szCs w:val="18"/>
+          <w:u w:val="single"/>
+        </w:rPr>
+        <w:t xml:space="preserve"> – Water</w:t>
+      </w:r>
+    </w:p>
+    <w:p>
+      <w:pPr>
+        <w:jc w:val="both"/>
+        <w:rPr>
+          <w:rFonts w:ascii="Verdana" w:hAnsi="Verdana"/>
+          <w:sz w:val="18"/>
+          <w:szCs w:val="18"/>
+          <w:u w:val="single"/>
+        </w:rPr>
+      </w:pPr>
+    </w:p>
+    <w:p>
+      <w:pPr>
+        <w:jc w:val="both"/>
+        <w:rPr>
+          <w:rFonts w:ascii="Verdana" w:hAnsi="Verdana"/>
+          <w:sz w:val="18"/>
+          <w:szCs w:val="18"/>
+        </w:rPr>
+      </w:pPr>
+      <w:r>
+        <w:rPr>
+          <w:rFonts w:ascii="Verdana" w:hAnsi="Verdana"/>
+          <w:sz w:val="18"/>
+          <w:szCs w:val="18"/>
+        </w:rPr>
+        <w:t>When trying to answer the overall question, it can be split into smaller questions for each part of the project. The first will be:</w:t>
       </w:r>
     </w:p>
     <w:p>
@@ -1757,6 +1882,348 @@
           <w:szCs w:val="18"/>
         </w:rPr>
       </w:pPr>
+      <w:r>
+        <w:rPr>
+          <w:rFonts w:ascii="Verdana" w:hAnsi="Verdana"/>
+          <w:sz w:val="18"/>
+          <w:szCs w:val="18"/>
+        </w:rPr>
+        <w:t>What effects will pollution have on water?</w:t>
+      </w:r>
+    </w:p>
+    <w:p>
+      <w:pPr>
+        <w:jc w:val="both"/>
+        <w:rPr>
+          <w:rFonts w:ascii="Verdana" w:hAnsi="Verdana"/>
+          <w:sz w:val="18"/>
+          <w:szCs w:val="18"/>
+        </w:rPr>
+      </w:pPr>
+    </w:p>
+    <w:p>
+      <w:pPr>
+        <w:jc w:val="both"/>
+        <w:rPr>
+          <w:rFonts w:ascii="Verdana" w:hAnsi="Verdana"/>
+          <w:sz w:val="18"/>
+          <w:szCs w:val="18"/>
+        </w:rPr>
+      </w:pPr>
+      <w:r>
+        <w:rPr>
+          <w:rFonts w:ascii="Verdana" w:hAnsi="Verdana"/>
+          <w:sz w:val="18"/>
+          <w:szCs w:val="18"/>
+        </w:rPr>
+        <w:t>This question can also include:</w:t>
+      </w:r>
+    </w:p>
+    <w:p>
+      <w:pPr>
+        <w:jc w:val="both"/>
+        <w:rPr>
+          <w:rFonts w:ascii="Verdana" w:hAnsi="Verdana"/>
+          <w:sz w:val="18"/>
+          <w:szCs w:val="18"/>
+        </w:rPr>
+      </w:pPr>
+    </w:p>
+    <w:p>
+      <w:pPr>
+        <w:pStyle w:val="ListParagraph"/>
+        <w:numPr>
+          <w:ilvl w:val="0"/>
+          <w:numId w:val="6"/>
+        </w:numPr>
+        <w:jc w:val="both"/>
+        <w:rPr>
+          <w:rFonts w:ascii="Verdana" w:hAnsi="Verdana"/>
+          <w:sz w:val="18"/>
+          <w:szCs w:val="18"/>
+        </w:rPr>
+      </w:pPr>
+      <w:r>
+        <w:rPr>
+          <w:rFonts w:ascii="Verdana" w:hAnsi="Verdana"/>
+          <w:sz w:val="18"/>
+          <w:szCs w:val="18"/>
+        </w:rPr>
+        <w:t>What will the effects of the polluted water be on the user?</w:t>
+      </w:r>
+    </w:p>
+    <w:p>
+      <w:pPr>
+        <w:jc w:val="both"/>
+        <w:rPr>
+          <w:rFonts w:ascii="Verdana" w:hAnsi="Verdana"/>
+          <w:sz w:val="18"/>
+          <w:szCs w:val="18"/>
+        </w:rPr>
+      </w:pPr>
+    </w:p>
+    <w:p>
+      <w:pPr>
+        <w:jc w:val="both"/>
+        <w:rPr>
+          <w:rFonts w:ascii="Verdana" w:hAnsi="Verdana"/>
+          <w:sz w:val="18"/>
+          <w:szCs w:val="18"/>
+        </w:rPr>
+      </w:pPr>
+      <w:r>
+        <w:rPr>
+          <w:rFonts w:ascii="Verdana" w:hAnsi="Verdana"/>
+          <w:sz w:val="18"/>
+          <w:szCs w:val="18"/>
+        </w:rPr>
+        <w:t>As water is an important part of a city, furthermore water is one of the most affected aspects by climate change in the world.</w:t>
+      </w:r>
+      <w:r>
+        <w:rPr>
+          <w:rFonts w:ascii="Verdana" w:hAnsi="Verdana"/>
+          <w:sz w:val="18"/>
+          <w:szCs w:val="18"/>
+        </w:rPr>
+        <w:br/>
+      </w:r>
+    </w:p>
+    <w:p>
+      <w:pPr>
+        <w:jc w:val="both"/>
+        <w:rPr>
+          <w:rFonts w:ascii="Verdana" w:hAnsi="Verdana"/>
+          <w:sz w:val="18"/>
+          <w:szCs w:val="18"/>
+          <w:u w:val="single"/>
+        </w:rPr>
+      </w:pPr>
+      <w:r>
+        <w:rPr>
+          <w:rFonts w:ascii="Verdana" w:hAnsi="Verdana"/>
+          <w:sz w:val="18"/>
+          <w:szCs w:val="18"/>
+          <w:u w:val="single"/>
+        </w:rPr>
+        <w:t xml:space="preserve">Research Question – 3.2 </w:t>
+      </w:r>
+      <w:r>
+        <w:rPr>
+          <w:rFonts w:ascii="Verdana" w:hAnsi="Verdana"/>
+          <w:sz w:val="18"/>
+          <w:szCs w:val="18"/>
+          <w:u w:val="single"/>
+        </w:rPr>
+        <w:t>–</w:t>
+      </w:r>
+      <w:r>
+        <w:rPr>
+          <w:rFonts w:ascii="Verdana" w:hAnsi="Verdana"/>
+          <w:sz w:val="18"/>
+          <w:szCs w:val="18"/>
+          <w:u w:val="single"/>
+        </w:rPr>
+        <w:t xml:space="preserve"> Agriculture</w:t>
+      </w:r>
+    </w:p>
+    <w:p>
+      <w:pPr>
+        <w:jc w:val="both"/>
+        <w:rPr>
+          <w:rFonts w:ascii="Verdana" w:hAnsi="Verdana"/>
+          <w:sz w:val="18"/>
+          <w:szCs w:val="18"/>
+        </w:rPr>
+      </w:pPr>
+    </w:p>
+    <w:p>
+      <w:pPr>
+        <w:jc w:val="both"/>
+        <w:rPr>
+          <w:rFonts w:ascii="Verdana" w:hAnsi="Verdana"/>
+          <w:sz w:val="18"/>
+          <w:szCs w:val="18"/>
+        </w:rPr>
+      </w:pPr>
+      <w:r>
+        <w:rPr>
+          <w:rFonts w:ascii="Verdana" w:hAnsi="Verdana"/>
+          <w:sz w:val="18"/>
+          <w:szCs w:val="18"/>
+        </w:rPr>
+        <w:t xml:space="preserve">Another important section is agriculture, and how </w:t>
+      </w:r>
+    </w:p>
+    <w:p>
+      <w:pPr>
+        <w:jc w:val="both"/>
+        <w:rPr>
+          <w:rFonts w:ascii="Verdana" w:hAnsi="Verdana"/>
+          <w:sz w:val="18"/>
+          <w:szCs w:val="18"/>
+          <w:u w:val="single"/>
+        </w:rPr>
+      </w:pPr>
+      <w:r>
+        <w:rPr>
+          <w:rFonts w:ascii="Verdana" w:hAnsi="Verdana"/>
+          <w:sz w:val="18"/>
+          <w:szCs w:val="18"/>
+        </w:rPr>
+        <w:t>the project can show its effects through the medium:</w:t>
+      </w:r>
+    </w:p>
+    <w:p>
+      <w:pPr>
+        <w:jc w:val="both"/>
+        <w:rPr>
+          <w:rFonts w:ascii="Verdana" w:hAnsi="Verdana"/>
+          <w:sz w:val="18"/>
+          <w:szCs w:val="18"/>
+        </w:rPr>
+      </w:pPr>
+    </w:p>
+    <w:p>
+      <w:pPr>
+        <w:pStyle w:val="ListParagraph"/>
+        <w:numPr>
+          <w:ilvl w:val="0"/>
+          <w:numId w:val="6"/>
+        </w:numPr>
+        <w:jc w:val="both"/>
+        <w:rPr>
+          <w:rFonts w:ascii="Verdana" w:hAnsi="Verdana"/>
+          <w:sz w:val="18"/>
+          <w:szCs w:val="18"/>
+        </w:rPr>
+      </w:pPr>
+      <w:r>
+        <w:rPr>
+          <w:rFonts w:ascii="Verdana" w:hAnsi="Verdana"/>
+          <w:sz w:val="18"/>
+          <w:szCs w:val="18"/>
+        </w:rPr>
+        <w:t>How will pollution affect food growth?</w:t>
+      </w:r>
+    </w:p>
+    <w:p>
+      <w:pPr>
+        <w:pStyle w:val="ListParagraph"/>
+        <w:numPr>
+          <w:ilvl w:val="0"/>
+          <w:numId w:val="6"/>
+        </w:numPr>
+        <w:jc w:val="both"/>
+        <w:rPr>
+          <w:rFonts w:ascii="Verdana" w:hAnsi="Verdana"/>
+          <w:sz w:val="18"/>
+          <w:szCs w:val="18"/>
+        </w:rPr>
+      </w:pPr>
+      <w:r>
+        <w:rPr>
+          <w:rFonts w:ascii="Verdana" w:hAnsi="Verdana"/>
+          <w:sz w:val="18"/>
+          <w:szCs w:val="18"/>
+        </w:rPr>
+        <w:t>What effects will this have on the city and the player?</w:t>
+      </w:r>
+    </w:p>
+    <w:p>
+      <w:pPr>
+        <w:jc w:val="both"/>
+        <w:rPr>
+          <w:rFonts w:ascii="Verdana" w:hAnsi="Verdana"/>
+          <w:sz w:val="18"/>
+          <w:szCs w:val="18"/>
+        </w:rPr>
+      </w:pPr>
+    </w:p>
+    <w:p>
+      <w:pPr>
+        <w:jc w:val="both"/>
+        <w:rPr>
+          <w:rFonts w:ascii="Verdana" w:hAnsi="Verdana"/>
+          <w:sz w:val="18"/>
+          <w:szCs w:val="18"/>
+        </w:rPr>
+      </w:pPr>
+      <w:r>
+        <w:rPr>
+          <w:rFonts w:ascii="Verdana" w:hAnsi="Verdana"/>
+          <w:sz w:val="18"/>
+          <w:szCs w:val="18"/>
+        </w:rPr>
+        <w:t>Food growth is essential when building a city, and keeping its populace happy, and these questions can link to the previous questions involving water pollution, as some places in the world rely heavily on</w:t>
+      </w:r>
+      <w:r>
+        <w:rPr>
+          <w:rFonts w:ascii="Verdana" w:hAnsi="Verdana"/>
+          <w:sz w:val="18"/>
+          <w:szCs w:val="18"/>
+        </w:rPr>
+        <w:t xml:space="preserve"> fishing for food sources and in some cases, is a large part of the economy.</w:t>
+      </w:r>
+    </w:p>
+    <w:p>
+      <w:pPr>
+        <w:jc w:val="both"/>
+        <w:rPr>
+          <w:rFonts w:ascii="Verdana" w:hAnsi="Verdana"/>
+          <w:sz w:val="18"/>
+          <w:szCs w:val="18"/>
+        </w:rPr>
+      </w:pPr>
+    </w:p>
+    <w:p>
+      <w:pPr>
+        <w:jc w:val="both"/>
+        <w:rPr>
+          <w:rFonts w:ascii="Verdana" w:hAnsi="Verdana"/>
+          <w:sz w:val="18"/>
+          <w:szCs w:val="18"/>
+          <w:u w:val="single"/>
+        </w:rPr>
+      </w:pPr>
+      <w:r>
+        <w:rPr>
+          <w:rFonts w:ascii="Verdana" w:hAnsi="Verdana"/>
+          <w:sz w:val="18"/>
+          <w:szCs w:val="18"/>
+          <w:u w:val="single"/>
+        </w:rPr>
+        <w:t>Research Question – 3.3 - Air</w:t>
+      </w:r>
+    </w:p>
+    <w:p>
+      <w:pPr>
+        <w:jc w:val="both"/>
+        <w:rPr>
+          <w:rFonts w:ascii="Verdana" w:hAnsi="Verdana"/>
+          <w:sz w:val="18"/>
+          <w:szCs w:val="18"/>
+        </w:rPr>
+      </w:pPr>
+    </w:p>
+    <w:p>
+      <w:pPr>
+        <w:jc w:val="both"/>
+        <w:rPr>
+          <w:rFonts w:ascii="Verdana" w:hAnsi="Verdana"/>
+          <w:sz w:val="18"/>
+          <w:szCs w:val="18"/>
+        </w:rPr>
+      </w:pPr>
+      <w:r>
+        <w:rPr>
+          <w:rFonts w:ascii="Verdana" w:hAnsi="Verdana"/>
+          <w:sz w:val="18"/>
+          <w:szCs w:val="18"/>
+        </w:rPr>
+        <w:t xml:space="preserve">Climate change is primarily caused by air pollution from gasses like CO2, </w:t>
+      </w:r>
+      <w:bookmarkStart w:id="0" w:name="_GoBack"/>
+      <w:bookmarkEnd w:id="0"/>
     </w:p>
     <w:p>
       <w:pPr>
@@ -2735,6 +3202,7 @@
           <w:sz w:val="18"/>
           <w:szCs w:val="18"/>
         </w:rPr>
+        <w:lastRenderedPageBreak/>
         <w:t xml:space="preserve">Ritchie H, (2017) </w:t>
       </w:r>
       <w:hyperlink r:id="rId25" w:history="1">
@@ -2888,69 +3356,6 @@
           <w:sz w:val="18"/>
           <w:szCs w:val="18"/>
         </w:rPr>
-      </w:pPr>
-      <w:r>
-        <w:rPr>
-          <w:rFonts w:ascii="Verdana" w:hAnsi="Verdana"/>
-          <w:b/>
-          <w:sz w:val="18"/>
-          <w:szCs w:val="18"/>
-        </w:rPr>
-        <w:t>1</w:t>
-      </w:r>
-      <w:r>
-        <w:rPr>
-          <w:rFonts w:ascii="Verdana" w:hAnsi="Verdana"/>
-          <w:b/>
-          <w:sz w:val="18"/>
-          <w:szCs w:val="18"/>
-        </w:rPr>
-        <w:t>1</w:t>
-      </w:r>
-      <w:r>
-        <w:rPr>
-          <w:rFonts w:ascii="Verdana" w:hAnsi="Verdana"/>
-          <w:b/>
-          <w:sz w:val="18"/>
-          <w:szCs w:val="18"/>
-        </w:rPr>
-        <w:t xml:space="preserve">. </w:t>
-      </w:r>
-      <w:r>
-        <w:rPr>
-          <w:rFonts w:ascii="Verdana" w:hAnsi="Verdana"/>
-          <w:b/>
-          <w:sz w:val="18"/>
-          <w:szCs w:val="18"/>
-        </w:rPr>
-        <w:t>Bibliography</w:t>
-      </w:r>
-      <w:r>
-        <w:rPr>
-          <w:rFonts w:ascii="Verdana" w:hAnsi="Verdana"/>
-          <w:sz w:val="18"/>
-          <w:szCs w:val="18"/>
-        </w:rPr>
-        <w:t xml:space="preserve"> </w:t>
-      </w:r>
-      <w:r>
-        <w:rPr>
-          <w:rFonts w:ascii="Verdana" w:hAnsi="Verdana"/>
-          <w:sz w:val="18"/>
-          <w:szCs w:val="18"/>
-        </w:rPr>
-        <w:t xml:space="preserve"> </w:t>
-      </w:r>
-    </w:p>
-    <w:p>
-      <w:pPr>
-        <w:rPr>
-          <w:rFonts w:ascii="Verdana" w:hAnsi="Verdana"/>
-          <w:b/>
-          <w:noProof/>
-          <w:sz w:val="18"/>
-          <w:szCs w:val="18"/>
-        </w:rPr>
         <w:sectPr>
           <w:type w:val="continuous"/>
           <w:pgSz w:w="11900" w:h="16840"/>
@@ -2959,6 +3364,42 @@
           <w:docGrid w:linePitch="360"/>
         </w:sectPr>
       </w:pPr>
+      <w:r>
+        <w:rPr>
+          <w:rFonts w:ascii="Verdana" w:hAnsi="Verdana"/>
+          <w:b/>
+          <w:sz w:val="18"/>
+          <w:szCs w:val="18"/>
+        </w:rPr>
+        <w:t>1</w:t>
+      </w:r>
+      <w:r>
+        <w:rPr>
+          <w:rFonts w:ascii="Verdana" w:hAnsi="Verdana"/>
+          <w:b/>
+          <w:sz w:val="18"/>
+          <w:szCs w:val="18"/>
+        </w:rPr>
+        <w:t>1</w:t>
+      </w:r>
+      <w:r>
+        <w:rPr>
+          <w:rFonts w:ascii="Verdana" w:hAnsi="Verdana"/>
+          <w:b/>
+          <w:sz w:val="18"/>
+          <w:szCs w:val="18"/>
+        </w:rPr>
+        <w:t xml:space="preserve">. </w:t>
+      </w:r>
+      <w:r>
+        <w:rPr>
+          <w:rFonts w:ascii="Verdana" w:hAnsi="Verdana"/>
+          <w:b/>
+          <w:sz w:val="18"/>
+          <w:szCs w:val="18"/>
+        </w:rPr>
+        <w:t>Bibliography</w:t>
+      </w:r>
     </w:p>
     <w:p>
       <w:pPr>
@@ -3631,7 +4072,6 @@
           <w:sz w:val="18"/>
           <w:szCs w:val="18"/>
         </w:rPr>
-        <w:lastRenderedPageBreak/>
         <w:t>Any important d</w:t>
       </w:r>
       <w:r>
@@ -4426,7 +4866,7 @@
   <w:abstractNum w:abstractNumId="0" w15:restartNumberingAfterBreak="0">
     <w:nsid w:val="145E1887"/>
     <w:multiLevelType w:val="hybridMultilevel"/>
-    <w:tmpl w:val="2DC2D528"/>
+    <w:tmpl w:val="D8468C32"/>
     <w:lvl w:ilvl="0" w:tplc="08090001">
       <w:start w:val="1"/>
       <w:numFmt w:val="bullet"/>
@@ -5488,6 +5928,7 @@
   <w:style w:type="paragraph" w:default="1" w:styleId="Normal">
     <w:name w:val="Normal"/>
     <w:qFormat/>
+    <w:rsid w:val="00723586"/>
   </w:style>
   <w:style w:type="paragraph" w:styleId="Heading5">
     <w:name w:val="heading 5"/>
@@ -6484,7 +6925,7 @@
 </file>
 
 <file path=customXml/itemProps1.xml><?xml version="1.0" encoding="utf-8"?>
-<ds:datastoreItem xmlns:ds="http://schemas.openxmlformats.org/officeDocument/2006/customXml" ds:itemID="{6D11FF28-E46D-49EF-AD5F-3145F214BF32}">
+<ds:datastoreItem xmlns:ds="http://schemas.openxmlformats.org/officeDocument/2006/customXml" ds:itemID="{45CCD276-189A-4435-9AD2-DCAB86C0244F}">
   <ds:schemaRefs>
     <ds:schemaRef ds:uri="http://schemas.openxmlformats.org/officeDocument/2006/bibliography"/>
   </ds:schemaRefs>

</xml_diff>

<commit_message>
Removed some example tiles
</commit_message>
<xml_diff>
--- a/Documents/CCTP FINAL REPORT - SAMUEL CARR - 18022609.docx
+++ b/Documents/CCTP FINAL REPORT - SAMUEL CARR - 18022609.docx
@@ -5111,7 +5111,7 @@
           <w:sz w:val="18"/>
           <w:szCs w:val="18"/>
         </w:rPr>
-        <w:t xml:space="preserve">//ADD MAKING CHILD OF TILE OBJECT </w:t>
+        <w:t>Pollution tiles are made as children of the map tile they represent, this choice was made to simplify accessing other components from within the pollution, this is especially useful when polluting the water via air and rain. Pollution also moves with the wind, where the wind direction is generated between every 7 and 10 turns and is random. The pollution will slowly move in the direction of the wind,</w:t>
       </w:r>
       <w:r>
         <w:rPr>
@@ -5120,8 +5120,10 @@
           <w:sz w:val="18"/>
           <w:szCs w:val="18"/>
         </w:rPr>
-        <w:t>AND MOVING WITH THE WIND</w:t>
-      </w:r>
+        <w:t xml:space="preserve"> and if the wind is still, it will slowly spread out to the surrounding tiles.</w:t>
+      </w:r>
+      <w:bookmarkStart w:id="0" w:name="_GoBack"/>
+      <w:bookmarkEnd w:id="0"/>
     </w:p>
     <w:p>
       <w:pPr>
@@ -5209,16 +5211,7 @@
           <w:sz w:val="18"/>
           <w:szCs w:val="18"/>
         </w:rPr>
-        <w:t xml:space="preserve">a float between 0 and 1. This is again seen in section </w:t>
-      </w:r>
-      <w:r>
-        <w:rPr>
-          <w:rFonts w:ascii="Verdana" w:hAnsi="Verdana" w:cs="Consolas"/>
-          <w:color w:val="000000"/>
-          <w:sz w:val="18"/>
-          <w:szCs w:val="18"/>
-        </w:rPr>
-        <w:t xml:space="preserve">7.2.0 where the colours are set as 0.9f, 0.7f, and 0.2f to create a brown-yellow colour. </w:t>
+        <w:t xml:space="preserve">a float between 0 and 1. This is again seen in section 7.2.0 where the colours are set as 0.9f, 0.7f, and 0.2f to create a brown-yellow colour. </w:t>
       </w:r>
     </w:p>
     <w:p>
@@ -5892,6 +5885,7 @@
           <w:sz w:val="14"/>
           <w:szCs w:val="14"/>
         </w:rPr>
+        <w:lastRenderedPageBreak/>
         <w:t>}</w:t>
       </w:r>
     </w:p>
@@ -6041,17 +6035,7 @@
           <w:sz w:val="18"/>
           <w:szCs w:val="18"/>
         </w:rPr>
-        <w:t xml:space="preserve">The code above is slightly different when compared to the code used for air pollution. Air pollution uses a material and sets its </w:t>
-      </w:r>
-      <w:r>
-        <w:rPr>
-          <w:rFonts w:ascii="Verdana" w:hAnsi="Verdana" w:cs="Consolas"/>
-          <w:color w:val="000000"/>
-          <w:sz w:val="18"/>
-          <w:szCs w:val="18"/>
-        </w:rPr>
-        <w:lastRenderedPageBreak/>
-        <w:t xml:space="preserve">transparency, whereas the water material has a colour change applied to it to visualise pollution on that tile. </w:t>
+        <w:t xml:space="preserve">The code above is slightly different when compared to the code used for air pollution. Air pollution uses a material and sets its transparency, whereas the water material has a colour change applied to it to visualise pollution on that tile. </w:t>
       </w:r>
       <w:r>
         <w:rPr>
@@ -6238,10 +6222,62 @@
           <w:sz w:val="18"/>
           <w:szCs w:val="18"/>
         </w:rPr>
-        <w:t>Two other methods that were explored during the creation of the project were polluting water from nearby factories and a sewage outlet for waste from buildings.</w:t>
-      </w:r>
-      <w:bookmarkStart w:id="0" w:name="_GoBack"/>
-      <w:bookmarkEnd w:id="0"/>
+        <w:t xml:space="preserve">Two other methods that were explored </w:t>
+      </w:r>
+      <w:r>
+        <w:rPr>
+          <w:rFonts w:ascii="Verdana" w:hAnsi="Verdana" w:cs="Consolas"/>
+          <w:color w:val="000000"/>
+          <w:sz w:val="18"/>
+          <w:szCs w:val="18"/>
+        </w:rPr>
+        <w:t xml:space="preserve">early on </w:t>
+      </w:r>
+      <w:r>
+        <w:rPr>
+          <w:rFonts w:ascii="Verdana" w:hAnsi="Verdana" w:cs="Consolas"/>
+          <w:color w:val="000000"/>
+          <w:sz w:val="18"/>
+          <w:szCs w:val="18"/>
+        </w:rPr>
+        <w:t xml:space="preserve">during the creation of the project were polluting water from nearby factories and a </w:t>
+      </w:r>
+      <w:r>
+        <w:rPr>
+          <w:rFonts w:ascii="Verdana" w:hAnsi="Verdana" w:cs="Consolas"/>
+          <w:color w:val="000000"/>
+          <w:sz w:val="18"/>
+          <w:szCs w:val="18"/>
+        </w:rPr>
+        <w:t>sewage</w:t>
+      </w:r>
+      <w:r>
+        <w:rPr>
+          <w:rFonts w:ascii="Verdana" w:hAnsi="Verdana" w:cs="Consolas"/>
+          <w:color w:val="000000"/>
+          <w:sz w:val="18"/>
+          <w:szCs w:val="18"/>
+        </w:rPr>
+        <w:t xml:space="preserve"> outlet for waste from buildings.</w:t>
+      </w:r>
+      <w:r>
+        <w:rPr>
+          <w:rFonts w:ascii="Verdana" w:hAnsi="Verdana" w:cs="Consolas"/>
+          <w:color w:val="000000"/>
+          <w:sz w:val="18"/>
+          <w:szCs w:val="18"/>
+        </w:rPr>
+        <w:t xml:space="preserve"> </w:t>
+      </w:r>
+      <w:r>
+        <w:rPr>
+          <w:rFonts w:ascii="Verdana" w:hAnsi="Verdana" w:cs="Consolas"/>
+          <w:color w:val="000000"/>
+          <w:sz w:val="18"/>
+          <w:szCs w:val="18"/>
+        </w:rPr>
+        <w:t>These proved difficult to add and were unreliable when trying to find the tiles that they were required to pollute. These originally used ray-casts to find the object, thought would occasionally return null and cause an error, or would select the wrong tile. After switching to the dictionary system, this could be reexplored in further development of the project.</w:t>
+      </w:r>
     </w:p>
     <w:p>
       <w:pPr>
@@ -7750,6 +7786,7 @@
           <w:sz w:val="18"/>
           <w:szCs w:val="18"/>
         </w:rPr>
+        <w:lastRenderedPageBreak/>
         <w:t xml:space="preserve">Appendix </w:t>
       </w:r>
       <w:r>
@@ -10480,7 +10517,7 @@
 </file>
 
 <file path=customXml/itemProps1.xml><?xml version="1.0" encoding="utf-8"?>
-<ds:datastoreItem xmlns:ds="http://schemas.openxmlformats.org/officeDocument/2006/customXml" ds:itemID="{75936FAF-5169-4541-828D-ABFABBB349B5}">
+<ds:datastoreItem xmlns:ds="http://schemas.openxmlformats.org/officeDocument/2006/customXml" ds:itemID="{B6AAD244-BBC1-43BB-9EF5-6106D4A9FFEC}">
   <ds:schemaRefs>
     <ds:schemaRef ds:uri="http://schemas.openxmlformats.org/officeDocument/2006/bibliography"/>
   </ds:schemaRefs>

</xml_diff>

<commit_message>
200 / (1 + 0.1031)
</commit_message>
<xml_diff>
--- a/Documents/CCTP FINAL REPORT - SAMUEL CARR - 18022609.docx
+++ b/Documents/CCTP FINAL REPORT - SAMUEL CARR - 18022609.docx
@@ -4712,6 +4712,36 @@
       <w:pPr>
         <w:rPr>
           <w:rFonts w:ascii="Verdana" w:hAnsi="Verdana"/>
+          <w:b/>
+          <w:sz w:val="18"/>
+          <w:szCs w:val="18"/>
+        </w:rPr>
+      </w:pPr>
+      <w:r>
+        <w:rPr>
+          <w:rFonts w:ascii="Verdana" w:hAnsi="Verdana"/>
+          <w:b/>
+          <w:sz w:val="18"/>
+          <w:szCs w:val="18"/>
+        </w:rPr>
+        <w:t>Practice – 7.2 - Pollution</w:t>
+      </w:r>
+    </w:p>
+    <w:p>
+      <w:pPr>
+        <w:rPr>
+          <w:rFonts w:ascii="Verdana" w:hAnsi="Verdana"/>
+          <w:bCs/>
+          <w:sz w:val="18"/>
+          <w:szCs w:val="18"/>
+          <w:u w:val="single"/>
+        </w:rPr>
+      </w:pPr>
+    </w:p>
+    <w:p>
+      <w:pPr>
+        <w:rPr>
+          <w:rFonts w:ascii="Verdana" w:hAnsi="Verdana"/>
           <w:bCs/>
           <w:sz w:val="18"/>
           <w:szCs w:val="18"/>
@@ -5150,9 +5180,9 @@
           <w:szCs w:val="18"/>
         </w:rPr>
         <w:drawing>
-          <wp:inline distT="0" distB="0" distL="0" distR="0" wp14:anchorId="54CC4FCD" wp14:editId="4CB99972">
-            <wp:extent cx="2867660" cy="2102485"/>
-            <wp:effectExtent l="0" t="0" r="8890" b="0"/>
+          <wp:inline distT="0" distB="0" distL="0" distR="0" wp14:anchorId="54CC4FCD" wp14:editId="22B0076D">
+            <wp:extent cx="2204741" cy="1616451"/>
+            <wp:effectExtent l="0" t="0" r="5080" b="3175"/>
             <wp:docPr id="9" name="Picture 9"/>
             <wp:cNvGraphicFramePr>
               <a:graphicFrameLocks xmlns:a="http://schemas.openxmlformats.org/drawingml/2006/main" noChangeAspect="1"/>
@@ -5173,7 +5203,7 @@
                   <pic:spPr>
                     <a:xfrm>
                       <a:off x="0" y="0"/>
-                      <a:ext cx="2867660" cy="2102485"/>
+                      <a:ext cx="2220190" cy="1627778"/>
                     </a:xfrm>
                     <a:prstGeom prst="rect">
                       <a:avLst/>
@@ -5223,6 +5253,35 @@
           <w:color w:val="000000"/>
           <w:sz w:val="18"/>
           <w:szCs w:val="18"/>
+        </w:rPr>
+      </w:pPr>
+    </w:p>
+    <w:p>
+      <w:pPr>
+        <w:rPr>
+          <w:rFonts w:ascii="Verdana" w:hAnsi="Verdana" w:cs="Consolas"/>
+          <w:color w:val="000000"/>
+          <w:sz w:val="18"/>
+          <w:szCs w:val="18"/>
+        </w:rPr>
+      </w:pPr>
+      <w:r>
+        <w:rPr>
+          <w:rFonts w:ascii="Verdana" w:hAnsi="Verdana" w:cs="Consolas"/>
+          <w:color w:val="000000"/>
+          <w:sz w:val="18"/>
+          <w:szCs w:val="18"/>
+        </w:rPr>
+        <w:t>After discussion with the supervisor, mountains were added as a way to prevent pollution from spreading over them. This was in consideration for playability and planning. The mountains can be seen in Fig 4 in the top right and their effect can be seen in Fig 5 on the left where there is a gap in the pollution layer.</w:t>
+      </w:r>
+    </w:p>
+    <w:p>
+      <w:pPr>
+        <w:rPr>
+          <w:rFonts w:ascii="Verdana" w:hAnsi="Verdana" w:cs="Consolas"/>
+          <w:color w:val="000000"/>
+          <w:sz w:val="18"/>
+          <w:szCs w:val="18"/>
           <w:u w:val="single"/>
         </w:rPr>
       </w:pPr>
@@ -5275,7 +5334,7 @@
           <w:sz w:val="18"/>
           <w:szCs w:val="18"/>
         </w:rPr>
-        <w:t xml:space="preserve">When having the pollution interact with the world, the total pollution for a tile had to be given a value. During the creation of the material in 7.2.0, the maximum value of 256 was decided upon due to the material using values of 0-255 for R, G, B, A in the editor. Although, when translated to scripts, the engine </w:t>
+        <w:t>H</w:t>
       </w:r>
       <w:r>
         <w:rPr>
@@ -5284,6 +5343,15 @@
           <w:sz w:val="18"/>
           <w:szCs w:val="18"/>
         </w:rPr>
+        <w:t xml:space="preserve">aving the pollution interact with the world, the total pollution for a tile had to be given a value. During the creation of the material in 7.2.0, the maximum value of 256 was decided upon due to the material using values of 0-255 for R, G, B, A in the editor. Although, when translated to scripts, the engine </w:t>
+      </w:r>
+      <w:r>
+        <w:rPr>
+          <w:rFonts w:ascii="Verdana" w:hAnsi="Verdana" w:cs="Consolas"/>
+          <w:color w:val="000000"/>
+          <w:sz w:val="18"/>
+          <w:szCs w:val="18"/>
+        </w:rPr>
         <w:t>preferred</w:t>
       </w:r>
       <w:r>
@@ -5304,6 +5372,16 @@
         </w:rPr>
         <w:t xml:space="preserve">a float between 0 and 1. This is again seen in section 7.2.0 where the colours are set as 0.9f, 0.7f, and 0.2f to create a brown-yellow colour. </w:t>
       </w:r>
+    </w:p>
+    <w:p>
+      <w:pPr>
+        <w:rPr>
+          <w:rFonts w:ascii="Verdana" w:hAnsi="Verdana" w:cs="Consolas"/>
+          <w:color w:val="000000"/>
+          <w:sz w:val="18"/>
+          <w:szCs w:val="18"/>
+        </w:rPr>
+      </w:pPr>
     </w:p>
     <w:p>
       <w:pPr>
@@ -5436,7 +5514,16 @@
           <w:sz w:val="18"/>
           <w:szCs w:val="18"/>
         </w:rPr>
-        <w:t xml:space="preserve">Having a maximum value allows for the division currentPollution by maxPollution to give a float value between 0 and 1. This is then used to interact with the map and buildings. </w:t>
+        <w:t>A</w:t>
+      </w:r>
+      <w:r>
+        <w:rPr>
+          <w:rFonts w:ascii="Verdana" w:hAnsi="Verdana" w:cs="Consolas"/>
+          <w:color w:val="000000"/>
+          <w:sz w:val="18"/>
+          <w:szCs w:val="18"/>
+        </w:rPr>
+        <w:t xml:space="preserve"> maximum value allows for the division currentPollution by maxPollution to give a float value between 0 and 1. This is then used to interact with the map and buildings. </w:t>
       </w:r>
       <w:r>
         <w:rPr>
@@ -5540,56 +5627,11 @@
           <w:rFonts w:ascii="Verdana" w:hAnsi="Verdana" w:cs="Consolas"/>
           <w:i/>
           <w:iCs/>
-          <w:color w:val="1F497D" w:themeColor="text2"/>
+          <w:color w:val="000000"/>
           <w:sz w:val="16"/>
           <w:szCs w:val="16"/>
         </w:rPr>
-        <w:t xml:space="preserve">currentPollution </w:t>
-      </w:r>
-      <w:r>
-        <w:rPr>
-          <w:rFonts w:ascii="Verdana" w:hAnsi="Verdana" w:cs="Consolas"/>
-          <w:i/>
-          <w:iCs/>
-          <w:color w:val="000000"/>
-          <w:sz w:val="16"/>
-          <w:szCs w:val="16"/>
-        </w:rPr>
-        <w:t xml:space="preserve">/                                             </w:t>
-      </w:r>
-      <w:r>
-        <w:rPr>
-          <w:rFonts w:ascii="Verdana" w:hAnsi="Verdana" w:cs="Consolas"/>
-          <w:i/>
-          <w:iCs/>
-          <w:color w:val="000000"/>
-          <w:sz w:val="16"/>
-          <w:szCs w:val="16"/>
-        </w:rPr>
-        <w:t xml:space="preserve">      </w:t>
-      </w:r>
-    </w:p>
-    <w:p>
-      <w:pPr>
-        <w:rPr>
-          <w:rFonts w:ascii="Verdana" w:hAnsi="Verdana" w:cs="Consolas"/>
-          <w:i/>
-          <w:iCs/>
-          <w:color w:val="000000"/>
-          <w:sz w:val="16"/>
-          <w:szCs w:val="16"/>
-        </w:rPr>
-      </w:pPr>
-      <w:r>
-        <w:rPr>
-          <w:rFonts w:ascii="Verdana" w:hAnsi="Verdana" w:cs="Consolas"/>
-          <w:i/>
-          <w:iCs/>
-          <w:color w:val="000000"/>
-          <w:sz w:val="16"/>
-          <w:szCs w:val="16"/>
-        </w:rPr>
-        <w:t xml:space="preserve">                                                   </w:t>
+        <w:t>(</w:t>
       </w:r>
       <w:r>
         <w:rPr>
@@ -5600,7 +5642,7 @@
           <w:sz w:val="16"/>
           <w:szCs w:val="16"/>
         </w:rPr>
-        <w:t>maxPollution</w:t>
+        <w:t xml:space="preserve">currentPollution </w:t>
       </w:r>
       <w:r>
         <w:rPr>
@@ -5611,7 +5653,7 @@
           <w:sz w:val="16"/>
           <w:szCs w:val="16"/>
         </w:rPr>
-        <w:t>)</w:t>
+        <w:t xml:space="preserve">/                                             </w:t>
       </w:r>
       <w:r>
         <w:rPr>
@@ -5622,30 +5664,97 @@
           <w:sz w:val="16"/>
           <w:szCs w:val="16"/>
         </w:rPr>
+        <w:t xml:space="preserve">      </w:t>
+      </w:r>
+    </w:p>
+    <w:p>
+      <w:pPr>
+        <w:rPr>
+          <w:rFonts w:ascii="Verdana" w:hAnsi="Verdana" w:cs="Consolas"/>
+          <w:i/>
+          <w:iCs/>
+          <w:color w:val="000000"/>
+          <w:sz w:val="16"/>
+          <w:szCs w:val="16"/>
+        </w:rPr>
+      </w:pPr>
+      <w:r>
+        <w:rPr>
+          <w:rFonts w:ascii="Verdana" w:hAnsi="Verdana" w:cs="Consolas"/>
+          <w:i/>
+          <w:iCs/>
+          <w:color w:val="000000"/>
+          <w:sz w:val="16"/>
+          <w:szCs w:val="16"/>
+        </w:rPr>
+        <w:t xml:space="preserve">                                                   </w:t>
+      </w:r>
+      <w:r>
+        <w:rPr>
+          <w:rFonts w:ascii="Verdana" w:hAnsi="Verdana" w:cs="Consolas"/>
+          <w:i/>
+          <w:iCs/>
+          <w:color w:val="1F497D" w:themeColor="text2"/>
+          <w:sz w:val="16"/>
+          <w:szCs w:val="16"/>
+        </w:rPr>
+        <w:t>maxPollution</w:t>
+      </w:r>
+      <w:r>
+        <w:rPr>
+          <w:rFonts w:ascii="Verdana" w:hAnsi="Verdana" w:cs="Consolas"/>
+          <w:i/>
+          <w:iCs/>
+          <w:color w:val="000000"/>
+          <w:sz w:val="16"/>
+          <w:szCs w:val="16"/>
+        </w:rPr>
         <w:t>)</w:t>
       </w:r>
-    </w:p>
-    <w:p>
-      <w:pPr>
+      <w:r>
         <w:rPr>
           <w:rFonts w:ascii="Verdana" w:hAnsi="Verdana" w:cs="Consolas"/>
-          <w:color w:val="000000"/>
-          <w:sz w:val="18"/>
-          <w:szCs w:val="18"/>
-        </w:rPr>
-      </w:pPr>
-    </w:p>
-    <w:p>
-      <w:pPr>
+          <w:i/>
+          <w:iCs/>
+          <w:color w:val="000000"/>
+          <w:sz w:val="16"/>
+          <w:szCs w:val="16"/>
+        </w:rPr>
+        <w:t xml:space="preserve"> / 2)</w:t>
+      </w:r>
+      <w:r>
         <w:rPr>
           <w:rFonts w:ascii="Verdana" w:hAnsi="Verdana" w:cs="Consolas"/>
-          <w:sz w:val="18"/>
-          <w:szCs w:val="18"/>
-        </w:rPr>
-      </w:pPr>
-      <w:r>
+          <w:i/>
+          <w:iCs/>
+          <w:color w:val="000000"/>
+          <w:sz w:val="16"/>
+          <w:szCs w:val="16"/>
+        </w:rPr>
+        <w:t>)</w:t>
+      </w:r>
+    </w:p>
+    <w:p>
+      <w:pPr>
         <w:rPr>
           <w:rFonts w:ascii="Verdana" w:hAnsi="Verdana" w:cs="Consolas"/>
+          <w:color w:val="000000"/>
+          <w:sz w:val="18"/>
+          <w:szCs w:val="18"/>
+        </w:rPr>
+      </w:pPr>
+    </w:p>
+    <w:p>
+      <w:pPr>
+        <w:rPr>
+          <w:rFonts w:ascii="Verdana" w:hAnsi="Verdana" w:cs="Consolas"/>
+          <w:sz w:val="18"/>
+          <w:szCs w:val="18"/>
+        </w:rPr>
+      </w:pPr>
+      <w:r>
+        <w:rPr>
+          <w:rFonts w:ascii="Verdana" w:hAnsi="Verdana" w:cs="Consolas"/>
           <w:sz w:val="18"/>
           <w:szCs w:val="18"/>
         </w:rPr>
@@ -5685,6 +5794,7 @@
           <w:szCs w:val="18"/>
           <w:u w:val="single"/>
         </w:rPr>
+        <w:lastRenderedPageBreak/>
         <w:t>Practice - 7.2.2 – Water pollution</w:t>
       </w:r>
     </w:p>
@@ -5712,16 +5822,7 @@
           <w:sz w:val="18"/>
           <w:szCs w:val="18"/>
         </w:rPr>
-        <w:t xml:space="preserve">In order to capture how pollution moves through a body of water, each water was given an enum containing 5 values; north, south, east, west, </w:t>
-      </w:r>
-      <w:r>
-        <w:rPr>
-          <w:rFonts w:ascii="Verdana" w:hAnsi="Verdana" w:cs="Consolas"/>
-          <w:sz w:val="18"/>
-          <w:szCs w:val="18"/>
-        </w:rPr>
-        <w:lastRenderedPageBreak/>
-        <w:t xml:space="preserve">and still. These values determine the direction of flow for the water and how pollution will move throughout the body of water. For example: if a tile is set to “still”, the pollution contained within that tile will slowly spread to each neighbouring tile, unlike a tile set to “south” where pollution will only move to the tile to the south. </w:t>
+        <w:t xml:space="preserve">In order to capture how pollution moves through a body of water, each water was given an enum containing 5 values; north, south, east, west, and still. These values determine the direction of flow for the water and how pollution will move throughout the body of water. For example: if a tile is set to “still”, the pollution contained within that tile will slowly spread to each neighbouring tile, unlike a tile set to “south” where pollution will only move to the tile to the south. </w:t>
       </w:r>
     </w:p>
     <w:p>
@@ -6365,8 +6466,6 @@
         </w:rPr>
         <w:t>, also both share the same principle of editing the material property block at runtime</w:t>
       </w:r>
-      <w:bookmarkStart w:id="0" w:name="_GoBack"/>
-      <w:bookmarkEnd w:id="0"/>
       <w:r>
         <w:rPr>
           <w:rFonts w:ascii="Verdana" w:hAnsi="Verdana" w:cs="Consolas"/>
@@ -6413,7 +6512,7 @@
           <w:szCs w:val="18"/>
         </w:rPr>
         <w:drawing>
-          <wp:inline distT="0" distB="0" distL="0" distR="0" wp14:anchorId="18D7AA8E" wp14:editId="6E9D0FE4">
+          <wp:inline distT="0" distB="0" distL="0" distR="0" wp14:anchorId="18D7AA8E" wp14:editId="102A3EE2">
             <wp:extent cx="1704973" cy="1521111"/>
             <wp:effectExtent l="0" t="0" r="0" b="3175"/>
             <wp:docPr id="8" name="Picture 8"/>
@@ -6545,7 +6644,7 @@
           <w:sz w:val="18"/>
           <w:szCs w:val="18"/>
         </w:rPr>
-        <w:t>if there is a component in the parent of the air tile that matches “Water”, and pollution is then transferred to the water tile from</w:t>
+        <w:t xml:space="preserve">if there is a component in the parent of </w:t>
       </w:r>
       <w:r>
         <w:rPr>
@@ -6554,6 +6653,15 @@
           <w:sz w:val="18"/>
           <w:szCs w:val="18"/>
         </w:rPr>
+        <w:t>the air tile that matches “Water”, and pollution is then transferred to the water tile from</w:t>
+      </w:r>
+      <w:r>
+        <w:rPr>
+          <w:rFonts w:ascii="Verdana" w:hAnsi="Verdana" w:cs="Consolas"/>
+          <w:color w:val="000000"/>
+          <w:sz w:val="18"/>
+          <w:szCs w:val="18"/>
+        </w:rPr>
         <w:t xml:space="preserve"> the air tile. </w:t>
       </w:r>
     </w:p>
@@ -6653,6 +6761,39 @@
     <w:p>
       <w:pPr>
         <w:rPr>
+          <w:rFonts w:ascii="Verdana" w:hAnsi="Verdana" w:cs="Consolas"/>
+          <w:b/>
+          <w:bCs/>
+          <w:color w:val="000000"/>
+          <w:sz w:val="18"/>
+          <w:szCs w:val="18"/>
+        </w:rPr>
+      </w:pPr>
+      <w:r>
+        <w:rPr>
+          <w:rFonts w:ascii="Verdana" w:hAnsi="Verdana" w:cs="Consolas"/>
+          <w:b/>
+          <w:bCs/>
+          <w:color w:val="000000"/>
+          <w:sz w:val="18"/>
+          <w:szCs w:val="18"/>
+        </w:rPr>
+        <w:t>Practice – 7.3 – Key aspects of the project</w:t>
+      </w:r>
+    </w:p>
+    <w:p>
+      <w:pPr>
+        <w:rPr>
+          <w:rFonts w:ascii="Verdana" w:hAnsi="Verdana" w:cs="Consolas"/>
+          <w:color w:val="000000"/>
+          <w:sz w:val="18"/>
+          <w:szCs w:val="18"/>
+        </w:rPr>
+      </w:pPr>
+    </w:p>
+    <w:p>
+      <w:pPr>
+        <w:rPr>
           <w:rFonts w:ascii="Verdana" w:hAnsi="Verdana"/>
           <w:bCs/>
           <w:sz w:val="18"/>
@@ -6779,6 +6920,15 @@
         </w:rPr>
         <w:t>The city itself is created as a singleton object within the game manager, where the dictionaries for tiles and buildings used within other scripts are stored and accessed. This allows for all of the values to be accumulated at the end of each turn, and for resources to be distributed amongst each building.</w:t>
       </w:r>
+      <w:r>
+        <w:rPr>
+          <w:rFonts w:ascii="Verdana" w:hAnsi="Verdana"/>
+          <w:bCs/>
+          <w:sz w:val="18"/>
+          <w:szCs w:val="18"/>
+        </w:rPr>
+        <w:t xml:space="preserve"> Each key value is displayed to the user through a HUD (Heads Up Display).</w:t>
+      </w:r>
     </w:p>
     <w:p>
       <w:pPr>
@@ -6860,6 +7010,551 @@
           <w:szCs w:val="18"/>
         </w:rPr>
       </w:pPr>
+      <w:r>
+        <w:rPr>
+          <w:rFonts w:ascii="Verdana" w:hAnsi="Verdana"/>
+          <w:bCs/>
+          <w:sz w:val="18"/>
+          <w:szCs w:val="18"/>
+        </w:rPr>
+        <w:t xml:space="preserve">Each building has its own needs, such as water and electricity. Houses also require clean water and food, and if these needs are not met a warning indicator appears above the building. </w:t>
+      </w:r>
+    </w:p>
+    <w:p>
+      <w:pPr>
+        <w:rPr>
+          <w:rFonts w:ascii="Verdana" w:hAnsi="Verdana"/>
+          <w:bCs/>
+          <w:sz w:val="18"/>
+          <w:szCs w:val="18"/>
+        </w:rPr>
+      </w:pPr>
+      <w:r>
+        <w:rPr>
+          <w:rFonts w:ascii="Verdana" w:hAnsi="Verdana"/>
+          <w:bCs/>
+          <w:sz w:val="18"/>
+          <w:szCs w:val="18"/>
+        </w:rPr>
+        <w:drawing>
+          <wp:anchor distT="0" distB="0" distL="114300" distR="114300" simplePos="0" relativeHeight="251661312" behindDoc="0" locked="0" layoutInCell="1" allowOverlap="1" wp14:anchorId="5A565961" wp14:editId="26959611">
+            <wp:simplePos x="0" y="0"/>
+            <wp:positionH relativeFrom="column">
+              <wp:align>left</wp:align>
+            </wp:positionH>
+            <wp:positionV relativeFrom="paragraph">
+              <wp:posOffset>27305</wp:posOffset>
+            </wp:positionV>
+            <wp:extent cx="2045335" cy="1471930"/>
+            <wp:effectExtent l="0" t="0" r="0" b="0"/>
+            <wp:wrapSquare wrapText="bothSides"/>
+            <wp:docPr id="10" name="Picture 10"/>
+            <wp:cNvGraphicFramePr>
+              <a:graphicFrameLocks xmlns:a="http://schemas.openxmlformats.org/drawingml/2006/main" noChangeAspect="1"/>
+            </wp:cNvGraphicFramePr>
+            <a:graphic xmlns:a="http://schemas.openxmlformats.org/drawingml/2006/main">
+              <a:graphicData uri="http://schemas.openxmlformats.org/drawingml/2006/picture">
+                <pic:pic xmlns:pic="http://schemas.openxmlformats.org/drawingml/2006/picture">
+                  <pic:nvPicPr>
+                    <pic:cNvPr id="1" name=""/>
+                    <pic:cNvPicPr/>
+                  </pic:nvPicPr>
+                  <pic:blipFill>
+                    <a:blip r:embed="rId21"/>
+                    <a:stretch>
+                      <a:fillRect/>
+                    </a:stretch>
+                  </pic:blipFill>
+                  <pic:spPr>
+                    <a:xfrm>
+                      <a:off x="0" y="0"/>
+                      <a:ext cx="2045335" cy="1471930"/>
+                    </a:xfrm>
+                    <a:prstGeom prst="rect">
+                      <a:avLst/>
+                    </a:prstGeom>
+                  </pic:spPr>
+                </pic:pic>
+              </a:graphicData>
+            </a:graphic>
+            <wp14:sizeRelH relativeFrom="page">
+              <wp14:pctWidth>0</wp14:pctWidth>
+            </wp14:sizeRelH>
+            <wp14:sizeRelV relativeFrom="page">
+              <wp14:pctHeight>0</wp14:pctHeight>
+            </wp14:sizeRelV>
+          </wp:anchor>
+        </w:drawing>
+      </w:r>
+    </w:p>
+    <w:p>
+      <w:pPr>
+        <w:rPr>
+          <w:rFonts w:ascii="Verdana" w:hAnsi="Verdana"/>
+          <w:bCs/>
+          <w:sz w:val="18"/>
+          <w:szCs w:val="18"/>
+        </w:rPr>
+      </w:pPr>
+    </w:p>
+    <w:p>
+      <w:pPr>
+        <w:rPr>
+          <w:rFonts w:ascii="Verdana" w:hAnsi="Verdana"/>
+          <w:bCs/>
+          <w:sz w:val="18"/>
+          <w:szCs w:val="18"/>
+        </w:rPr>
+      </w:pPr>
+    </w:p>
+    <w:p>
+      <w:pPr>
+        <w:rPr>
+          <w:rFonts w:ascii="Verdana" w:hAnsi="Verdana"/>
+          <w:bCs/>
+          <w:sz w:val="18"/>
+          <w:szCs w:val="18"/>
+        </w:rPr>
+      </w:pPr>
+      <w:bookmarkStart w:id="0" w:name="_GoBack"/>
+      <w:bookmarkEnd w:id="0"/>
+      <w:r>
+        <w:rPr>
+          <w:rFonts w:ascii="Verdana" w:hAnsi="Verdana"/>
+          <w:b/>
+          <w:sz w:val="18"/>
+          <w:szCs w:val="18"/>
+        </w:rPr>
+        <w:t xml:space="preserve">Fig 7: </w:t>
+      </w:r>
+      <w:r>
+        <w:rPr>
+          <w:rFonts w:ascii="Verdana" w:hAnsi="Verdana"/>
+          <w:bCs/>
+          <w:sz w:val="18"/>
+          <w:szCs w:val="18"/>
+        </w:rPr>
+        <w:t>Warning symbols above buildings</w:t>
+      </w:r>
+    </w:p>
+    <w:p>
+      <w:pPr>
+        <w:rPr>
+          <w:rFonts w:ascii="Verdana" w:hAnsi="Verdana"/>
+          <w:bCs/>
+          <w:sz w:val="18"/>
+          <w:szCs w:val="18"/>
+        </w:rPr>
+      </w:pPr>
+    </w:p>
+    <w:p>
+      <w:pPr>
+        <w:rPr>
+          <w:rFonts w:ascii="Verdana" w:hAnsi="Verdana"/>
+          <w:bCs/>
+          <w:sz w:val="18"/>
+          <w:szCs w:val="18"/>
+        </w:rPr>
+      </w:pPr>
+      <w:r>
+        <w:rPr>
+          <w:rFonts w:ascii="Verdana" w:hAnsi="Verdana"/>
+          <w:bCs/>
+          <w:sz w:val="18"/>
+          <w:szCs w:val="18"/>
+        </w:rPr>
+        <w:lastRenderedPageBreak/>
+        <w:t xml:space="preserve">If the needs are not met within a certain time (currently 20 turns), the building becomes abandoned and does not generate any resources for the city. Likewise, if a house is provided with dirty water, </w:t>
+      </w:r>
+      <w:r>
+        <w:rPr>
+          <w:rFonts w:ascii="Verdana" w:hAnsi="Verdana"/>
+          <w:bCs/>
+          <w:sz w:val="18"/>
+          <w:szCs w:val="18"/>
+        </w:rPr>
+        <w:t>the population of that house slowly becomes ill and unable to work, reducing income for the city.</w:t>
+      </w:r>
+      <w:r>
+        <w:rPr>
+          <w:rFonts w:ascii="Verdana" w:hAnsi="Verdana"/>
+          <w:bCs/>
+          <w:sz w:val="18"/>
+          <w:szCs w:val="18"/>
+        </w:rPr>
+        <w:t xml:space="preserve"> Dirty water is collected through water pumps that are facing polluted water, where the amount of polluted water they accumulate depends on how polluted the water tile is.</w:t>
+      </w:r>
+    </w:p>
+    <w:p>
+      <w:pPr>
+        <w:rPr>
+          <w:rFonts w:ascii="Verdana" w:hAnsi="Verdana"/>
+          <w:bCs/>
+          <w:sz w:val="18"/>
+          <w:szCs w:val="18"/>
+        </w:rPr>
+      </w:pPr>
+    </w:p>
+    <w:p>
+      <w:pPr>
+        <w:rPr>
+          <w:rFonts w:ascii="Verdana" w:hAnsi="Verdana"/>
+          <w:bCs/>
+          <w:sz w:val="18"/>
+          <w:szCs w:val="18"/>
+          <w:u w:val="single"/>
+        </w:rPr>
+      </w:pPr>
+      <w:r>
+        <w:rPr>
+          <w:rFonts w:ascii="Verdana" w:hAnsi="Verdana"/>
+          <w:bCs/>
+          <w:sz w:val="18"/>
+          <w:szCs w:val="18"/>
+          <w:u w:val="single"/>
+        </w:rPr>
+        <w:t>Practice – 7.3.2 – Tile information</w:t>
+      </w:r>
+    </w:p>
+    <w:p>
+      <w:pPr>
+        <w:rPr>
+          <w:rFonts w:ascii="Verdana" w:hAnsi="Verdana"/>
+          <w:bCs/>
+          <w:sz w:val="18"/>
+          <w:szCs w:val="18"/>
+          <w:u w:val="single"/>
+        </w:rPr>
+      </w:pPr>
+    </w:p>
+    <w:p>
+      <w:pPr>
+        <w:rPr>
+          <w:rFonts w:ascii="Verdana" w:hAnsi="Verdana"/>
+          <w:bCs/>
+          <w:sz w:val="18"/>
+          <w:szCs w:val="18"/>
+        </w:rPr>
+      </w:pPr>
+      <w:r>
+        <w:rPr>
+          <w:rFonts w:ascii="Verdana" w:hAnsi="Verdana"/>
+          <w:bCs/>
+          <w:sz w:val="18"/>
+          <w:szCs w:val="18"/>
+        </w:rPr>
+        <w:t xml:space="preserve">To make the project more interactive for the user, a function to retrieve and display certain information about a tile was added to the project. </w:t>
+      </w:r>
+    </w:p>
+    <w:p>
+      <w:pPr>
+        <w:rPr>
+          <w:rFonts w:ascii="Verdana" w:hAnsi="Verdana"/>
+          <w:bCs/>
+          <w:sz w:val="18"/>
+          <w:szCs w:val="18"/>
+        </w:rPr>
+      </w:pPr>
+      <w:r>
+        <w:rPr>
+          <w:rFonts w:ascii="Verdana" w:hAnsi="Verdana"/>
+          <w:bCs/>
+          <w:sz w:val="18"/>
+          <w:szCs w:val="18"/>
+        </w:rPr>
+        <w:t>Using the middle mouse button (pressing the scroll wheel), the user can bring up a panel that displays the information gathered about a tile. Through string.format, the info panel retrieves information about the object through the use of a ray-cast from the tile the cursor is over depending on what building or tile there is.</w:t>
+      </w:r>
+    </w:p>
+    <w:p>
+      <w:pPr>
+        <w:rPr>
+          <w:rFonts w:ascii="Verdana" w:hAnsi="Verdana"/>
+          <w:bCs/>
+          <w:sz w:val="18"/>
+          <w:szCs w:val="18"/>
+        </w:rPr>
+      </w:pPr>
+    </w:p>
+    <w:p>
+      <w:pPr>
+        <w:rPr>
+          <w:rFonts w:ascii="Verdana" w:hAnsi="Verdana"/>
+          <w:bCs/>
+          <w:sz w:val="18"/>
+          <w:szCs w:val="18"/>
+        </w:rPr>
+      </w:pPr>
+      <w:r>
+        <w:rPr>
+          <w:rFonts w:ascii="Verdana" w:hAnsi="Verdana"/>
+          <w:bCs/>
+          <w:sz w:val="18"/>
+          <w:szCs w:val="18"/>
+        </w:rPr>
+        <w:drawing>
+          <wp:inline distT="0" distB="0" distL="0" distR="0" wp14:anchorId="55870A22" wp14:editId="3C8E2AAC">
+            <wp:extent cx="2060369" cy="1965472"/>
+            <wp:effectExtent l="0" t="0" r="0" b="0"/>
+            <wp:docPr id="11" name="Picture 11"/>
+            <wp:cNvGraphicFramePr>
+              <a:graphicFrameLocks xmlns:a="http://schemas.openxmlformats.org/drawingml/2006/main" noChangeAspect="1"/>
+            </wp:cNvGraphicFramePr>
+            <a:graphic xmlns:a="http://schemas.openxmlformats.org/drawingml/2006/main">
+              <a:graphicData uri="http://schemas.openxmlformats.org/drawingml/2006/picture">
+                <pic:pic xmlns:pic="http://schemas.openxmlformats.org/drawingml/2006/picture">
+                  <pic:nvPicPr>
+                    <pic:cNvPr id="1" name=""/>
+                    <pic:cNvPicPr/>
+                  </pic:nvPicPr>
+                  <pic:blipFill>
+                    <a:blip r:embed="rId22"/>
+                    <a:stretch>
+                      <a:fillRect/>
+                    </a:stretch>
+                  </pic:blipFill>
+                  <pic:spPr>
+                    <a:xfrm>
+                      <a:off x="0" y="0"/>
+                      <a:ext cx="2067466" cy="1972243"/>
+                    </a:xfrm>
+                    <a:prstGeom prst="rect">
+                      <a:avLst/>
+                    </a:prstGeom>
+                  </pic:spPr>
+                </pic:pic>
+              </a:graphicData>
+            </a:graphic>
+          </wp:inline>
+        </w:drawing>
+      </w:r>
+    </w:p>
+    <w:p>
+      <w:pPr>
+        <w:rPr>
+          <w:rFonts w:ascii="Verdana" w:hAnsi="Verdana"/>
+          <w:bCs/>
+          <w:sz w:val="18"/>
+          <w:szCs w:val="18"/>
+        </w:rPr>
+      </w:pPr>
+      <w:r>
+        <w:rPr>
+          <w:rFonts w:ascii="Verdana" w:hAnsi="Verdana"/>
+          <w:b/>
+          <w:sz w:val="18"/>
+          <w:szCs w:val="18"/>
+        </w:rPr>
+        <w:t xml:space="preserve">Fig 8: </w:t>
+      </w:r>
+      <w:r>
+        <w:rPr>
+          <w:rFonts w:ascii="Verdana" w:hAnsi="Verdana"/>
+          <w:bCs/>
+          <w:sz w:val="18"/>
+          <w:szCs w:val="18"/>
+        </w:rPr>
+        <w:t>Displaying information about the solar panel tile.</w:t>
+      </w:r>
+    </w:p>
+    <w:p>
+      <w:pPr>
+        <w:rPr>
+          <w:rFonts w:ascii="Verdana" w:hAnsi="Verdana"/>
+          <w:bCs/>
+          <w:sz w:val="18"/>
+          <w:szCs w:val="18"/>
+        </w:rPr>
+      </w:pPr>
+    </w:p>
+    <w:p>
+      <w:pPr>
+        <w:rPr>
+          <w:rFonts w:ascii="Verdana" w:hAnsi="Verdana"/>
+          <w:bCs/>
+          <w:sz w:val="18"/>
+          <w:szCs w:val="18"/>
+        </w:rPr>
+      </w:pPr>
+      <w:r>
+        <w:rPr>
+          <w:rFonts w:ascii="Verdana" w:hAnsi="Verdana"/>
+          <w:bCs/>
+          <w:sz w:val="18"/>
+          <w:szCs w:val="18"/>
+        </w:rPr>
+        <w:t>Fig 8 shows the information panel displaying the energy production of the solar panel along with the current pollution over that tile. As discussed in 7.2.1, the pollution affects the overall energy production of the solar panel</w:t>
+      </w:r>
+      <w:r>
+        <w:rPr>
+          <w:rFonts w:ascii="Verdana" w:hAnsi="Verdana"/>
+          <w:bCs/>
+          <w:sz w:val="18"/>
+          <w:szCs w:val="18"/>
+        </w:rPr>
+        <w:t>.</w:t>
+      </w:r>
+    </w:p>
+    <w:p>
+      <w:pPr>
+        <w:rPr>
+          <w:rFonts w:ascii="Verdana" w:hAnsi="Verdana"/>
+          <w:bCs/>
+          <w:sz w:val="18"/>
+          <w:szCs w:val="18"/>
+        </w:rPr>
+      </w:pPr>
+    </w:p>
+    <w:p>
+      <w:pPr>
+        <w:rPr>
+          <w:rFonts w:ascii="Verdana" w:hAnsi="Verdana"/>
+          <w:bCs/>
+          <w:i/>
+          <w:iCs/>
+          <w:sz w:val="18"/>
+          <w:szCs w:val="18"/>
+        </w:rPr>
+      </w:pPr>
+      <w:r>
+        <w:rPr>
+          <w:rFonts w:ascii="Verdana" w:hAnsi="Verdana"/>
+          <w:bCs/>
+          <w:i/>
+          <w:iCs/>
+          <w:color w:val="C0504D" w:themeColor="accent2"/>
+          <w:sz w:val="18"/>
+          <w:szCs w:val="18"/>
+        </w:rPr>
+        <w:t xml:space="preserve">Efficiency </w:t>
+      </w:r>
+      <w:r>
+        <w:rPr>
+          <w:rFonts w:ascii="Verdana" w:hAnsi="Verdana"/>
+          <w:bCs/>
+          <w:i/>
+          <w:iCs/>
+          <w:sz w:val="18"/>
+          <w:szCs w:val="18"/>
+        </w:rPr>
+        <w:t xml:space="preserve">= 200 / (1 + </w:t>
+      </w:r>
+      <w:r>
+        <w:rPr>
+          <w:rFonts w:ascii="Verdana" w:hAnsi="Verdana"/>
+          <w:bCs/>
+          <w:i/>
+          <w:iCs/>
+          <w:sz w:val="18"/>
+          <w:szCs w:val="18"/>
+        </w:rPr>
+        <w:t>(</w:t>
+      </w:r>
+      <w:r>
+        <w:rPr>
+          <w:rFonts w:ascii="Verdana" w:hAnsi="Verdana"/>
+          <w:bCs/>
+          <w:i/>
+          <w:iCs/>
+          <w:color w:val="F79646" w:themeColor="accent6"/>
+          <w:sz w:val="18"/>
+          <w:szCs w:val="18"/>
+        </w:rPr>
+        <w:t>0.103</w:t>
+      </w:r>
+      <w:r>
+        <w:rPr>
+          <w:rFonts w:ascii="Verdana" w:hAnsi="Verdana"/>
+          <w:bCs/>
+          <w:i/>
+          <w:iCs/>
+          <w:color w:val="F79646" w:themeColor="accent6"/>
+          <w:sz w:val="18"/>
+          <w:szCs w:val="18"/>
+        </w:rPr>
+        <w:t xml:space="preserve"> </w:t>
+      </w:r>
+      <w:r>
+        <w:rPr>
+          <w:rFonts w:ascii="Verdana" w:hAnsi="Verdana"/>
+          <w:bCs/>
+          <w:i/>
+          <w:iCs/>
+          <w:sz w:val="18"/>
+          <w:szCs w:val="18"/>
+        </w:rPr>
+        <w:t>/ 2)</w:t>
+      </w:r>
+      <w:r>
+        <w:rPr>
+          <w:rFonts w:ascii="Verdana" w:hAnsi="Verdana"/>
+          <w:bCs/>
+          <w:i/>
+          <w:iCs/>
+          <w:sz w:val="18"/>
+          <w:szCs w:val="18"/>
+        </w:rPr>
+        <w:t>) = 189.6</w:t>
+      </w:r>
+    </w:p>
+    <w:p>
+      <w:pPr>
+        <w:jc w:val="both"/>
+        <w:rPr>
+          <w:rFonts w:ascii="Verdana" w:hAnsi="Verdana"/>
+          <w:bCs/>
+          <w:i/>
+          <w:iCs/>
+          <w:sz w:val="18"/>
+          <w:szCs w:val="18"/>
+        </w:rPr>
+      </w:pPr>
+    </w:p>
+    <w:p>
+      <w:pPr>
+        <w:jc w:val="both"/>
+        <w:rPr>
+          <w:rFonts w:ascii="Verdana" w:hAnsi="Verdana"/>
+          <w:bCs/>
+          <w:sz w:val="18"/>
+          <w:szCs w:val="18"/>
+        </w:rPr>
+      </w:pPr>
+      <w:r>
+        <w:rPr>
+          <w:rFonts w:ascii="Verdana" w:hAnsi="Verdana"/>
+          <w:bCs/>
+          <w:sz w:val="18"/>
+          <w:szCs w:val="18"/>
+        </w:rPr>
+        <w:t>This is displayed as a percentage efficiency instead of showing the loss in production. This is the same as showing pollution for a tile as a percentage rather than a flat value as it provides a more accurate representation of the data for a til</w:t>
+      </w:r>
+      <w:r>
+        <w:rPr>
+          <w:rFonts w:ascii="Verdana" w:hAnsi="Verdana"/>
+          <w:bCs/>
+          <w:sz w:val="18"/>
+          <w:szCs w:val="18"/>
+        </w:rPr>
+        <w:t>e</w:t>
+      </w:r>
+      <w:r>
+        <w:rPr>
+          <w:rFonts w:ascii="Verdana" w:hAnsi="Verdana"/>
+          <w:bCs/>
+          <w:sz w:val="18"/>
+          <w:szCs w:val="18"/>
+        </w:rPr>
+        <w:t xml:space="preserve"> and is easier for the user to understand</w:t>
+      </w:r>
+      <w:r>
+        <w:rPr>
+          <w:rFonts w:ascii="Verdana" w:hAnsi="Verdana"/>
+          <w:bCs/>
+          <w:sz w:val="18"/>
+          <w:szCs w:val="18"/>
+        </w:rPr>
+        <w:t>.</w:t>
+      </w:r>
     </w:p>
     <w:p>
       <w:pPr>
@@ -7126,7 +7821,7 @@
         </w:rPr>
         <w:t xml:space="preserve">Amin R, 2015, </w:t>
       </w:r>
-      <w:hyperlink r:id="rId21" w:history="1">
+      <w:hyperlink r:id="rId23" w:history="1">
         <w:r>
           <w:rPr>
             <w:rStyle w:val="Hyperlink"/>
@@ -7192,7 +7887,7 @@
         </w:rPr>
         <w:t xml:space="preserve">BBC, 2019, </w:t>
       </w:r>
-      <w:hyperlink r:id="rId22" w:history="1">
+      <w:hyperlink r:id="rId24" w:history="1">
         <w:r>
           <w:rPr>
             <w:rStyle w:val="Hyperlink"/>
@@ -7244,7 +7939,7 @@
         </w:rPr>
         <w:t xml:space="preserve">Denchak M, 2018, </w:t>
       </w:r>
-      <w:hyperlink r:id="rId23" w:history="1">
+      <w:hyperlink r:id="rId25" w:history="1">
         <w:r>
           <w:rPr>
             <w:rStyle w:val="Hyperlink"/>
@@ -7296,7 +7991,6 @@
           <w:sz w:val="18"/>
           <w:szCs w:val="18"/>
         </w:rPr>
-        <w:lastRenderedPageBreak/>
         <w:t>Denchak M</w:t>
       </w:r>
       <w:r>
@@ -7319,7 +8013,7 @@
         </w:rPr>
         <w:t xml:space="preserve">, 2018, </w:t>
       </w:r>
-      <w:hyperlink r:id="rId24" w:history="1">
+      <w:hyperlink r:id="rId26" w:history="1">
         <w:r>
           <w:rPr>
             <w:rStyle w:val="Hyperlink"/>
@@ -7393,7 +8087,7 @@
         </w:rPr>
         <w:t xml:space="preserve">, 2021, </w:t>
       </w:r>
-      <w:hyperlink r:id="rId25" w:history="1">
+      <w:hyperlink r:id="rId27" w:history="1">
         <w:r>
           <w:rPr>
             <w:rStyle w:val="Hyperlink"/>
@@ -7467,7 +8161,7 @@
         </w:rPr>
         <w:t xml:space="preserve"> et al. 2008, </w:t>
       </w:r>
-      <w:hyperlink r:id="rId26" w:anchor="v=onepage&amp;q&amp;f=false" w:history="1">
+      <w:hyperlink r:id="rId28" w:anchor="v=onepage&amp;q&amp;f=false" w:history="1">
         <w:r>
           <w:rPr>
             <w:rStyle w:val="Hyperlink"/>
@@ -7541,7 +8235,7 @@
         </w:rPr>
         <w:t xml:space="preserve">, 2020, </w:t>
       </w:r>
-      <w:hyperlink r:id="rId27" w:history="1">
+      <w:hyperlink r:id="rId29" w:history="1">
         <w:r>
           <w:rPr>
             <w:rStyle w:val="Hyperlink"/>
@@ -7613,7 +8307,7 @@
         </w:rPr>
         <w:t xml:space="preserve">, 2019, </w:t>
       </w:r>
-      <w:hyperlink r:id="rId28" w:history="1">
+      <w:hyperlink r:id="rId30" w:history="1">
         <w:r>
           <w:rPr>
             <w:rStyle w:val="Hyperlink"/>
@@ -7673,7 +8367,7 @@
         </w:rPr>
         <w:t xml:space="preserve">Paradox Interactive, 2015, </w:t>
       </w:r>
-      <w:hyperlink r:id="rId29" w:history="1">
+      <w:hyperlink r:id="rId31" w:history="1">
         <w:r>
           <w:rPr>
             <w:rStyle w:val="Hyperlink"/>
@@ -7747,7 +8441,7 @@
         </w:rPr>
         <w:t xml:space="preserve"> et al., 2007 </w:t>
       </w:r>
-      <w:hyperlink r:id="rId30" w:history="1">
+      <w:hyperlink r:id="rId32" w:history="1">
         <w:r>
           <w:rPr>
             <w:rStyle w:val="Hyperlink"/>
@@ -7821,7 +8515,7 @@
         </w:rPr>
         <w:t xml:space="preserve">, 2017 </w:t>
       </w:r>
-      <w:hyperlink r:id="rId31" w:history="1">
+      <w:hyperlink r:id="rId33" w:history="1">
         <w:r>
           <w:rPr>
             <w:rStyle w:val="Hyperlink"/>
@@ -7915,7 +8609,7 @@
         </w:rPr>
         <w:t xml:space="preserve">, 2017 (revised 2019) </w:t>
       </w:r>
-      <w:hyperlink r:id="rId32" w:history="1">
+      <w:hyperlink r:id="rId34" w:history="1">
         <w:r>
           <w:rPr>
             <w:rStyle w:val="Hyperlink"/>
@@ -7989,7 +8683,7 @@
         </w:rPr>
         <w:t xml:space="preserve">, 2020, </w:t>
       </w:r>
-      <w:hyperlink r:id="rId33" w:history="1">
+      <w:hyperlink r:id="rId35" w:history="1">
         <w:r>
           <w:rPr>
             <w:rStyle w:val="Hyperlink"/>
@@ -8062,7 +8756,7 @@
         </w:rPr>
         <w:t xml:space="preserve"> et al. 2018 </w:t>
       </w:r>
-      <w:hyperlink r:id="rId34" w:history="1">
+      <w:hyperlink r:id="rId36" w:history="1">
         <w:r>
           <w:rPr>
             <w:rStyle w:val="Hyperlink"/>
@@ -11026,7 +11720,7 @@
 </file>
 
 <file path=customXml/itemProps1.xml><?xml version="1.0" encoding="utf-8"?>
-<ds:datastoreItem xmlns:ds="http://schemas.openxmlformats.org/officeDocument/2006/customXml" ds:itemID="{64492B8F-C749-4DF0-BA60-80A9810164AC}">
+<ds:datastoreItem xmlns:ds="http://schemas.openxmlformats.org/officeDocument/2006/customXml" ds:itemID="{C4B6D46D-D46E-4B69-9258-E14991436061}">
   <ds:schemaRefs>
     <ds:schemaRef ds:uri="http://schemas.openxmlformats.org/officeDocument/2006/bibliography"/>
   </ds:schemaRefs>

</xml_diff>